<commit_message>
small change in rest api design
</commit_message>
<xml_diff>
--- a/documentation/design/middleware/restapis.docx
+++ b/documentation/design/middleware/restapis.docx
@@ -166,7 +166,10 @@
         <w:ind w:left="1440"/>
       </w:pPr>
       <w:r>
-        <w:t>Id: &lt;string&gt;</w:t>
+        <w:t>i</w:t>
+      </w:r>
+      <w:r>
+        <w:t>d: &lt;string&gt;</w:t>
       </w:r>
     </w:p>
     <w:p>
@@ -206,41 +209,20 @@
         <w:ind w:left="720" w:firstLine="720"/>
       </w:pPr>
       <w:r>
-        <w:t>plan: &lt;string&gt;</w:t>
-      </w:r>
-      <w:r>
-        <w:t>,</w:t>
-      </w:r>
-    </w:p>
-    <w:p>
-      <w:pPr>
-        <w:ind w:left="1440"/>
-      </w:pPr>
-      <w:proofErr w:type="spellStart"/>
-      <w:r>
-        <w:t>subscribed</w:t>
-      </w:r>
-      <w:r>
-        <w:t>o</w:t>
-      </w:r>
-      <w:r>
-        <w:t>n</w:t>
-      </w:r>
-      <w:proofErr w:type="spellEnd"/>
-      <w:r>
-        <w:t>: &lt;string (</w:t>
-      </w:r>
-      <w:r>
-        <w:t>mm</w:t>
-      </w:r>
-      <w:r>
-        <w:t>/</w:t>
-      </w:r>
-      <w:r>
-        <w:t>dd</w:t>
-      </w:r>
-      <w:r>
-        <w:t>/</w:t>
+        <w:t>plan: &lt;string&gt;,</w:t>
+      </w:r>
+    </w:p>
+    <w:p>
+      <w:pPr>
+        <w:ind w:left="1440"/>
+      </w:pPr>
+      <w:proofErr w:type="spellStart"/>
+      <w:r>
+        <w:t>subscribedon</w:t>
+      </w:r>
+      <w:proofErr w:type="spellEnd"/>
+      <w:r>
+        <w:t>: &lt;string (mm/dd/</w:t>
       </w:r>
       <w:proofErr w:type="spellStart"/>
       <w:r>
@@ -248,10 +230,7 @@
       </w:r>
       <w:proofErr w:type="spellEnd"/>
       <w:r>
-        <w:t>)&gt;</w:t>
-      </w:r>
-      <w:r>
-        <w:t>,</w:t>
+        <w:t>)&gt;,</w:t>
       </w:r>
     </w:p>
     <w:p>
@@ -323,21 +302,15 @@
         <w:ind w:left="720"/>
       </w:pPr>
       <w:r>
-        <w:t>[</w:t>
-      </w:r>
-      <w:r>
-        <w:t>{</w:t>
-      </w:r>
-    </w:p>
-    <w:p>
-      <w:pPr>
-        <w:ind w:left="1440"/>
-      </w:pPr>
-      <w:r>
-        <w:t>i</w:t>
-      </w:r>
-      <w:r>
-        <w:t>d: &lt;string&gt;</w:t>
+        <w:t>[{</w:t>
+      </w:r>
+    </w:p>
+    <w:p>
+      <w:pPr>
+        <w:ind w:left="1440"/>
+      </w:pPr>
+      <w:r>
+        <w:t>id: &lt;string&gt;</w:t>
       </w:r>
     </w:p>
     <w:p>
@@ -386,13 +359,7 @@
       </w:pPr>
       <w:proofErr w:type="spellStart"/>
       <w:r>
-        <w:t>subscribed</w:t>
-      </w:r>
-      <w:r>
-        <w:t>o</w:t>
-      </w:r>
-      <w:r>
-        <w:t>n</w:t>
+        <w:t>subscribedon</w:t>
       </w:r>
       <w:proofErr w:type="spellEnd"/>
       <w:r>
@@ -413,13 +380,7 @@
       </w:pPr>
       <w:proofErr w:type="spellStart"/>
       <w:r>
-        <w:t>current</w:t>
-      </w:r>
-      <w:r>
-        <w:t>u</w:t>
-      </w:r>
-      <w:r>
-        <w:t>sage</w:t>
+        <w:t>currentusage</w:t>
       </w:r>
       <w:proofErr w:type="spellEnd"/>
       <w:r>
@@ -431,10 +392,7 @@
         <w:ind w:left="720"/>
       </w:pPr>
       <w:r>
-        <w:t>}</w:t>
-      </w:r>
-      <w:r>
-        <w:t>]</w:t>
+        <w:t>}]</w:t>
       </w:r>
     </w:p>
     <w:p/>
@@ -463,10 +421,7 @@
       </w:r>
       <w:proofErr w:type="spellEnd"/>
       <w:r>
-        <w:t>/v1/users</w:t>
-      </w:r>
-      <w:r>
-        <w:t>/&lt;id&gt;</w:t>
+        <w:t>/v1/users/&lt;id&gt;</w:t>
       </w:r>
     </w:p>
     <w:p>
@@ -498,10 +453,7 @@
         <w:ind w:left="1440"/>
       </w:pPr>
       <w:r>
-        <w:t>i</w:t>
-      </w:r>
-      <w:r>
-        <w:t>d: &lt;string&gt;</w:t>
+        <w:t>id: &lt;string&gt;</w:t>
       </w:r>
     </w:p>
     <w:p>
@@ -618,10 +570,7 @@
         <w:ind w:left="720"/>
       </w:pPr>
       <w:r>
-        <w:t xml:space="preserve">Method: </w:t>
-      </w:r>
-      <w:r>
-        <w:t>PUT</w:t>
+        <w:t>Method: PUT</w:t>
       </w:r>
     </w:p>
     <w:p>
@@ -861,10 +810,7 @@
         <w:ind w:left="720"/>
       </w:pPr>
       <w:r>
-        <w:t xml:space="preserve">Method: </w:t>
-      </w:r>
-      <w:r>
-        <w:t>DELETE</w:t>
+        <w:t>Method: DELETE</w:t>
       </w:r>
     </w:p>
     <w:p>

</xml_diff>

<commit_message>
Updated REST api design for caption and hashtag generation
</commit_message>
<xml_diff>
--- a/documentation/design/middleware/restapis.docx
+++ b/documentation/design/middleware/restapis.docx
@@ -32,13 +32,8 @@
       <w:pPr>
         <w:ind w:left="720"/>
       </w:pPr>
-      <w:proofErr w:type="spellStart"/>
-      <w:r>
-        <w:t>api</w:t>
-      </w:r>
-      <w:proofErr w:type="spellEnd"/>
-      <w:r>
-        <w:t>/v1/users</w:t>
+      <w:r>
+        <w:t>api/v1/users</w:t>
       </w:r>
     </w:p>
     <w:p>
@@ -272,13 +267,8 @@
       <w:pPr>
         <w:ind w:left="720"/>
       </w:pPr>
-      <w:proofErr w:type="spellStart"/>
-      <w:r>
-        <w:t>api</w:t>
-      </w:r>
-      <w:proofErr w:type="spellEnd"/>
-      <w:r>
-        <w:t>/v1/users</w:t>
+      <w:r>
+        <w:t>api/v1/users</w:t>
       </w:r>
     </w:p>
     <w:p>
@@ -415,13 +405,8 @@
       <w:pPr>
         <w:ind w:left="720"/>
       </w:pPr>
-      <w:proofErr w:type="spellStart"/>
-      <w:r>
-        <w:t>api</w:t>
-      </w:r>
-      <w:proofErr w:type="spellEnd"/>
-      <w:r>
-        <w:t>/v1/users/&lt;id&gt;</w:t>
+      <w:r>
+        <w:t>api/v1/users/&lt;id&gt;</w:t>
       </w:r>
     </w:p>
     <w:p>
@@ -556,13 +541,8 @@
       <w:pPr>
         <w:ind w:left="720"/>
       </w:pPr>
-      <w:proofErr w:type="spellStart"/>
-      <w:r>
-        <w:t>api</w:t>
-      </w:r>
-      <w:proofErr w:type="spellEnd"/>
-      <w:r>
-        <w:t>/v1/users/&lt;id&gt;</w:t>
+      <w:r>
+        <w:t>api/v1/users/&lt;id&gt;</w:t>
       </w:r>
     </w:p>
     <w:p>
@@ -796,13 +776,8 @@
       <w:pPr>
         <w:ind w:left="720"/>
       </w:pPr>
-      <w:proofErr w:type="spellStart"/>
-      <w:r>
-        <w:t>api</w:t>
-      </w:r>
-      <w:proofErr w:type="spellEnd"/>
-      <w:r>
-        <w:t>/v1/users/&lt;id&gt;</w:t>
+      <w:r>
+        <w:t>api/v1/users/&lt;id&gt;</w:t>
       </w:r>
     </w:p>
     <w:p>
@@ -920,6 +895,120 @@
       </w:r>
     </w:p>
     <w:p/>
+    <w:p>
+      <w:r>
+        <w:t>Caption:</w:t>
+      </w:r>
+    </w:p>
+    <w:p/>
+    <w:p>
+      <w:pPr>
+        <w:pStyle w:val="ListParagraph"/>
+        <w:numPr>
+          <w:ilvl w:val="0"/>
+          <w:numId w:val="2"/>
+        </w:numPr>
+      </w:pPr>
+      <w:r>
+        <w:t>Generate Caption</w:t>
+      </w:r>
+    </w:p>
+    <w:p/>
+    <w:p>
+      <w:pPr>
+        <w:pStyle w:val="ListParagraph"/>
+      </w:pPr>
+      <w:r>
+        <w:t>api/v1/caption</w:t>
+      </w:r>
+    </w:p>
+    <w:p>
+      <w:pPr>
+        <w:ind w:left="720"/>
+      </w:pPr>
+      <w:r>
+        <w:t>Method: POST</w:t>
+      </w:r>
+    </w:p>
+    <w:p>
+      <w:pPr>
+        <w:ind w:left="720"/>
+      </w:pPr>
+      <w:r>
+        <w:t>Request Headers: application/json</w:t>
+      </w:r>
+    </w:p>
+    <w:p>
+      <w:pPr>
+        <w:ind w:left="720"/>
+      </w:pPr>
+      <w:r>
+        <w:t>JSON Body: {</w:t>
+      </w:r>
+    </w:p>
+    <w:p>
+      <w:pPr>
+        <w:ind w:left="1440"/>
+      </w:pPr>
+      <w:r>
+        <w:t>image: &lt;string(base64)&gt;</w:t>
+      </w:r>
+    </w:p>
+    <w:p>
+      <w:pPr>
+        <w:ind w:left="720"/>
+      </w:pPr>
+      <w:r>
+        <w:t>}</w:t>
+      </w:r>
+    </w:p>
+    <w:p>
+      <w:pPr>
+        <w:ind w:left="720"/>
+      </w:pPr>
+      <w:r>
+        <w:t>Response Body:</w:t>
+      </w:r>
+    </w:p>
+    <w:p>
+      <w:pPr>
+        <w:ind w:left="720"/>
+      </w:pPr>
+      <w:r>
+        <w:t>{</w:t>
+      </w:r>
+    </w:p>
+    <w:p>
+      <w:pPr>
+        <w:ind w:left="720"/>
+      </w:pPr>
+      <w:r>
+        <w:tab/>
+        <w:t>caption: &lt;string&gt;,</w:t>
+      </w:r>
+    </w:p>
+    <w:p>
+      <w:pPr>
+        <w:ind w:left="720"/>
+      </w:pPr>
+      <w:r>
+        <w:tab/>
+        <w:t>hashtags: &lt;list(string)&gt;</w:t>
+      </w:r>
+    </w:p>
+    <w:p>
+      <w:pPr>
+        <w:ind w:left="720"/>
+      </w:pPr>
+      <w:r>
+        <w:t>}</w:t>
+      </w:r>
+    </w:p>
+    <w:p>
+      <w:pPr>
+        <w:ind w:left="720"/>
+      </w:pPr>
+    </w:p>
     <w:sectPr>
       <w:pgSz w:w="12240" w:h="15840"/>
       <w:pgMar w:top="1440" w:right="1440" w:bottom="1440" w:left="1440" w:header="720" w:footer="720" w:gutter="0"/>
@@ -1021,8 +1110,100 @@
       </w:pPr>
     </w:lvl>
   </w:abstractNum>
+  <w:abstractNum w:abstractNumId="1" w15:restartNumberingAfterBreak="0">
+    <w:nsid w:val="471D7413"/>
+    <w:multiLevelType w:val="hybridMultilevel"/>
+    <w:tmpl w:val="A2AE6E2E"/>
+    <w:lvl w:ilvl="0" w:tplc="0409000F">
+      <w:start w:val="1"/>
+      <w:numFmt w:val="decimal"/>
+      <w:lvlText w:val="%1."/>
+      <w:lvlJc w:val="left"/>
+      <w:pPr>
+        <w:ind w:left="720" w:hanging="360"/>
+      </w:pPr>
+      <w:rPr>
+        <w:rFonts w:hint="default"/>
+      </w:rPr>
+    </w:lvl>
+    <w:lvl w:ilvl="1" w:tplc="04090019" w:tentative="1">
+      <w:start w:val="1"/>
+      <w:numFmt w:val="lowerLetter"/>
+      <w:lvlText w:val="%2."/>
+      <w:lvlJc w:val="left"/>
+      <w:pPr>
+        <w:ind w:left="1440" w:hanging="360"/>
+      </w:pPr>
+    </w:lvl>
+    <w:lvl w:ilvl="2" w:tplc="0409001B" w:tentative="1">
+      <w:start w:val="1"/>
+      <w:numFmt w:val="lowerRoman"/>
+      <w:lvlText w:val="%3."/>
+      <w:lvlJc w:val="right"/>
+      <w:pPr>
+        <w:ind w:left="2160" w:hanging="180"/>
+      </w:pPr>
+    </w:lvl>
+    <w:lvl w:ilvl="3" w:tplc="0409000F" w:tentative="1">
+      <w:start w:val="1"/>
+      <w:numFmt w:val="decimal"/>
+      <w:lvlText w:val="%4."/>
+      <w:lvlJc w:val="left"/>
+      <w:pPr>
+        <w:ind w:left="2880" w:hanging="360"/>
+      </w:pPr>
+    </w:lvl>
+    <w:lvl w:ilvl="4" w:tplc="04090019" w:tentative="1">
+      <w:start w:val="1"/>
+      <w:numFmt w:val="lowerLetter"/>
+      <w:lvlText w:val="%5."/>
+      <w:lvlJc w:val="left"/>
+      <w:pPr>
+        <w:ind w:left="3600" w:hanging="360"/>
+      </w:pPr>
+    </w:lvl>
+    <w:lvl w:ilvl="5" w:tplc="0409001B" w:tentative="1">
+      <w:start w:val="1"/>
+      <w:numFmt w:val="lowerRoman"/>
+      <w:lvlText w:val="%6."/>
+      <w:lvlJc w:val="right"/>
+      <w:pPr>
+        <w:ind w:left="4320" w:hanging="180"/>
+      </w:pPr>
+    </w:lvl>
+    <w:lvl w:ilvl="6" w:tplc="0409000F" w:tentative="1">
+      <w:start w:val="1"/>
+      <w:numFmt w:val="decimal"/>
+      <w:lvlText w:val="%7."/>
+      <w:lvlJc w:val="left"/>
+      <w:pPr>
+        <w:ind w:left="5040" w:hanging="360"/>
+      </w:pPr>
+    </w:lvl>
+    <w:lvl w:ilvl="7" w:tplc="04090019" w:tentative="1">
+      <w:start w:val="1"/>
+      <w:numFmt w:val="lowerLetter"/>
+      <w:lvlText w:val="%8."/>
+      <w:lvlJc w:val="left"/>
+      <w:pPr>
+        <w:ind w:left="5760" w:hanging="360"/>
+      </w:pPr>
+    </w:lvl>
+    <w:lvl w:ilvl="8" w:tplc="0409001B" w:tentative="1">
+      <w:start w:val="1"/>
+      <w:numFmt w:val="lowerRoman"/>
+      <w:lvlText w:val="%9."/>
+      <w:lvlJc w:val="right"/>
+      <w:pPr>
+        <w:ind w:left="6480" w:hanging="180"/>
+      </w:pPr>
+    </w:lvl>
+  </w:abstractNum>
   <w:num w:numId="1">
     <w:abstractNumId w:val="0"/>
+  </w:num>
+  <w:num w:numId="2">
+    <w:abstractNumId w:val="1"/>
   </w:num>
 </w:numbering>
 </file>

</xml_diff>

<commit_message>
rest api design update
</commit_message>
<xml_diff>
--- a/documentation/design/middleware/restapis.docx
+++ b/documentation/design/middleware/restapis.docx
@@ -7,7 +7,6 @@
         <w:t>REST APIs V1</w:t>
       </w:r>
     </w:p>
-    <w:p/>
     <w:p/>
     <w:p>
       <w:r>
@@ -49,7 +48,16 @@
         <w:ind w:left="720"/>
       </w:pPr>
       <w:r>
-        <w:t>Request Headers: application/json</w:t>
+        <w:t xml:space="preserve">Request Headers: </w:t>
+      </w:r>
+      <w:r>
+        <w:t>{‘content-type’:</w:t>
+      </w:r>
+      <w:r>
+        <w:t xml:space="preserve"> </w:t>
+      </w:r>
+      <w:r>
+        <w:t>’application/json’}</w:t>
       </w:r>
     </w:p>
     <w:p>
@@ -386,6 +394,7 @@
       </w:r>
     </w:p>
     <w:p/>
+    <w:p/>
     <w:p>
       <w:pPr>
         <w:pStyle w:val="ListParagraph"/>
@@ -558,7 +567,16 @@
         <w:ind w:left="720"/>
       </w:pPr>
       <w:r>
-        <w:t>Request Headers: application/json</w:t>
+        <w:t xml:space="preserve">Request Headers: </w:t>
+      </w:r>
+      <w:r>
+        <w:t>{‘content-type’:</w:t>
+      </w:r>
+      <w:r>
+        <w:t xml:space="preserve"> </w:t>
+      </w:r>
+      <w:r>
+        <w:t>’application/json’}</w:t>
       </w:r>
     </w:p>
     <w:p>
@@ -771,7 +789,6 @@
       </w:r>
     </w:p>
     <w:p/>
-    <w:p/>
     <w:p>
       <w:pPr>
         <w:ind w:left="720"/>
@@ -935,7 +952,16 @@
         <w:ind w:left="720"/>
       </w:pPr>
       <w:r>
-        <w:t>Request Headers: application/json</w:t>
+        <w:t xml:space="preserve">Request Headers: </w:t>
+      </w:r>
+      <w:r>
+        <w:t>{‘content-type’:</w:t>
+      </w:r>
+      <w:r>
+        <w:t xml:space="preserve"> </w:t>
+      </w:r>
+      <w:r>
+        <w:t>’application/json’}</w:t>
       </w:r>
     </w:p>
     <w:p>
@@ -1004,10 +1030,162 @@
         <w:t>}</w:t>
       </w:r>
     </w:p>
-    <w:p>
-      <w:pPr>
-        <w:ind w:left="720"/>
-      </w:pPr>
+    <w:p/>
+    <w:p>
+      <w:r>
+        <w:t>Authenticate/</w:t>
+      </w:r>
+      <w:r>
+        <w:t>Login:</w:t>
+      </w:r>
+    </w:p>
+    <w:p>
+      <w:r>
+        <w:tab/>
+      </w:r>
+      <w:proofErr w:type="spellStart"/>
+      <w:r>
+        <w:t>api</w:t>
+      </w:r>
+      <w:proofErr w:type="spellEnd"/>
+      <w:r>
+        <w:t>/v1/authenticate</w:t>
+      </w:r>
+    </w:p>
+    <w:p>
+      <w:r>
+        <w:tab/>
+        <w:t>Method: POST</w:t>
+      </w:r>
+    </w:p>
+    <w:p>
+      <w:pPr>
+        <w:ind w:left="720"/>
+      </w:pPr>
+      <w:r>
+        <w:t xml:space="preserve">Request Headers: </w:t>
+      </w:r>
+      <w:r>
+        <w:t>{‘content-type’:</w:t>
+      </w:r>
+      <w:r>
+        <w:t xml:space="preserve"> </w:t>
+      </w:r>
+      <w:r>
+        <w:t>’</w:t>
+      </w:r>
+      <w:r>
+        <w:t>application/json</w:t>
+      </w:r>
+      <w:r>
+        <w:t>’}</w:t>
+      </w:r>
+    </w:p>
+    <w:p>
+      <w:pPr>
+        <w:ind w:left="720"/>
+      </w:pPr>
+      <w:r>
+        <w:t>JSON Body: {</w:t>
+      </w:r>
+    </w:p>
+    <w:p>
+      <w:pPr>
+        <w:ind w:left="720" w:firstLine="720"/>
+      </w:pPr>
+      <w:r>
+        <w:t>“</w:t>
+      </w:r>
+      <w:r>
+        <w:t>email</w:t>
+      </w:r>
+      <w:r>
+        <w:t>”</w:t>
+      </w:r>
+      <w:r>
+        <w:t>: &lt;string&gt;,</w:t>
+      </w:r>
+    </w:p>
+    <w:p>
+      <w:pPr>
+        <w:ind w:left="1440"/>
+      </w:pPr>
+      <w:r>
+        <w:t>“</w:t>
+      </w:r>
+      <w:r>
+        <w:t>password</w:t>
+      </w:r>
+      <w:r>
+        <w:t>”</w:t>
+      </w:r>
+      <w:r>
+        <w:t>: &lt;string&gt;,</w:t>
+      </w:r>
+    </w:p>
+    <w:p>
+      <w:pPr>
+        <w:ind w:left="720"/>
+      </w:pPr>
+      <w:r>
+        <w:t>}</w:t>
+      </w:r>
+    </w:p>
+    <w:p>
+      <w:r>
+        <w:tab/>
+      </w:r>
+      <w:r>
+        <w:t xml:space="preserve">Response </w:t>
+      </w:r>
+      <w:r>
+        <w:t>200</w:t>
+      </w:r>
+      <w:r>
+        <w:t>, 404</w:t>
+      </w:r>
+    </w:p>
+    <w:p/>
+    <w:p/>
+    <w:p/>
+    <w:p>
+      <w:r>
+        <w:lastRenderedPageBreak/>
+        <w:t>Working CORS Response headers:</w:t>
+      </w:r>
+    </w:p>
+    <w:p>
+      <w:r>
+        <w:t>{</w:t>
+      </w:r>
+    </w:p>
+    <w:p>
+      <w:r>
+        <w:t xml:space="preserve">            'Access-Control-Allow-Headers': 'x-custom-header',</w:t>
+      </w:r>
+    </w:p>
+    <w:p>
+      <w:r>
+        <w:t xml:space="preserve">            'Access-Control-Allow-Origin': '*',</w:t>
+      </w:r>
+    </w:p>
+    <w:p>
+      <w:r>
+        <w:t xml:space="preserve">            'Access-Control-Allow-Methods': '</w:t>
+      </w:r>
+      <w:proofErr w:type="gramStart"/>
+      <w:r>
+        <w:t>OPTIONS,POST</w:t>
+      </w:r>
+      <w:proofErr w:type="gramEnd"/>
+      <w:r>
+        <w:t>,GET'</w:t>
+      </w:r>
+    </w:p>
+    <w:p>
+      <w:r>
+        <w:t>}</w:t>
+      </w:r>
     </w:p>
     <w:sectPr>
       <w:pgSz w:w="12240" w:h="15840"/>
@@ -1022,6 +1200,95 @@
 <file path=word/numbering.xml><?xml version="1.0" encoding="utf-8"?>
 <w:numbering xmlns:wpc="http://schemas.microsoft.com/office/word/2010/wordprocessingCanvas" xmlns:cx="http://schemas.microsoft.com/office/drawing/2014/chartex" xmlns:cx1="http://schemas.microsoft.com/office/drawing/2015/9/8/chartex" xmlns:cx2="http://schemas.microsoft.com/office/drawing/2015/10/21/chartex" xmlns:cx3="http://schemas.microsoft.com/office/drawing/2016/5/9/chartex" xmlns:cx4="http://schemas.microsoft.com/office/drawing/2016/5/10/chartex" xmlns:cx5="http://schemas.microsoft.com/office/drawing/2016/5/11/chartex" xmlns:cx6="http://schemas.microsoft.com/office/drawing/2016/5/12/chartex" xmlns:cx7="http://schemas.microsoft.com/office/drawing/2016/5/13/chartex" xmlns:cx8="http://schemas.microsoft.com/office/drawing/2016/5/14/chartex" xmlns:mc="http://schemas.openxmlformats.org/markup-compatibility/2006" xmlns:aink="http://schemas.microsoft.com/office/drawing/2016/ink" xmlns:am3d="http://schemas.microsoft.com/office/drawing/2017/model3d" xmlns:o="urn:schemas-microsoft-com:office:office" xmlns:r="http://schemas.openxmlformats.org/officeDocument/2006/relationships" xmlns:m="http://schemas.openxmlformats.org/officeDocument/2006/math" xmlns:v="urn:schemas-microsoft-com:vml" xmlns:wp14="http://schemas.microsoft.com/office/word/2010/wordprocessingDrawing" xmlns:wp="http://schemas.openxmlformats.org/drawingml/2006/wordprocessingDrawing" xmlns:w10="urn:schemas-microsoft-com:office:word" xmlns:w="http://schemas.openxmlformats.org/wordprocessingml/2006/main" xmlns:w14="http://schemas.microsoft.com/office/word/2010/wordml" xmlns:w15="http://schemas.microsoft.com/office/word/2012/wordml" xmlns:w16cex="http://schemas.microsoft.com/office/word/2018/wordml/cex" xmlns:w16cid="http://schemas.microsoft.com/office/word/2016/wordml/cid" xmlns:w16="http://schemas.microsoft.com/office/word/2018/wordml" xmlns:w16se="http://schemas.microsoft.com/office/word/2015/wordml/symex" xmlns:wpg="http://schemas.microsoft.com/office/word/2010/wordprocessingGroup" xmlns:wpi="http://schemas.microsoft.com/office/word/2010/wordprocessingInk" xmlns:wne="http://schemas.microsoft.com/office/word/2006/wordml" xmlns:wps="http://schemas.microsoft.com/office/word/2010/wordprocessingShape" mc:Ignorable="w14 w15 w16se w16cid w16 w16cex wp14">
   <w:abstractNum w:abstractNumId="0" w15:restartNumberingAfterBreak="0">
+    <w:nsid w:val="28381C33"/>
+    <w:multiLevelType w:val="hybridMultilevel"/>
+    <w:tmpl w:val="25881D3A"/>
+    <w:lvl w:ilvl="0" w:tplc="0409000F">
+      <w:start w:val="1"/>
+      <w:numFmt w:val="decimal"/>
+      <w:lvlText w:val="%1."/>
+      <w:lvlJc w:val="left"/>
+      <w:pPr>
+        <w:ind w:left="720" w:hanging="360"/>
+      </w:pPr>
+      <w:rPr>
+        <w:rFonts w:hint="default"/>
+      </w:rPr>
+    </w:lvl>
+    <w:lvl w:ilvl="1" w:tplc="04090019" w:tentative="1">
+      <w:start w:val="1"/>
+      <w:numFmt w:val="lowerLetter"/>
+      <w:lvlText w:val="%2."/>
+      <w:lvlJc w:val="left"/>
+      <w:pPr>
+        <w:ind w:left="1440" w:hanging="360"/>
+      </w:pPr>
+    </w:lvl>
+    <w:lvl w:ilvl="2" w:tplc="0409001B" w:tentative="1">
+      <w:start w:val="1"/>
+      <w:numFmt w:val="lowerRoman"/>
+      <w:lvlText w:val="%3."/>
+      <w:lvlJc w:val="right"/>
+      <w:pPr>
+        <w:ind w:left="2160" w:hanging="180"/>
+      </w:pPr>
+    </w:lvl>
+    <w:lvl w:ilvl="3" w:tplc="0409000F" w:tentative="1">
+      <w:start w:val="1"/>
+      <w:numFmt w:val="decimal"/>
+      <w:lvlText w:val="%4."/>
+      <w:lvlJc w:val="left"/>
+      <w:pPr>
+        <w:ind w:left="2880" w:hanging="360"/>
+      </w:pPr>
+    </w:lvl>
+    <w:lvl w:ilvl="4" w:tplc="04090019" w:tentative="1">
+      <w:start w:val="1"/>
+      <w:numFmt w:val="lowerLetter"/>
+      <w:lvlText w:val="%5."/>
+      <w:lvlJc w:val="left"/>
+      <w:pPr>
+        <w:ind w:left="3600" w:hanging="360"/>
+      </w:pPr>
+    </w:lvl>
+    <w:lvl w:ilvl="5" w:tplc="0409001B" w:tentative="1">
+      <w:start w:val="1"/>
+      <w:numFmt w:val="lowerRoman"/>
+      <w:lvlText w:val="%6."/>
+      <w:lvlJc w:val="right"/>
+      <w:pPr>
+        <w:ind w:left="4320" w:hanging="180"/>
+      </w:pPr>
+    </w:lvl>
+    <w:lvl w:ilvl="6" w:tplc="0409000F" w:tentative="1">
+      <w:start w:val="1"/>
+      <w:numFmt w:val="decimal"/>
+      <w:lvlText w:val="%7."/>
+      <w:lvlJc w:val="left"/>
+      <w:pPr>
+        <w:ind w:left="5040" w:hanging="360"/>
+      </w:pPr>
+    </w:lvl>
+    <w:lvl w:ilvl="7" w:tplc="04090019" w:tentative="1">
+      <w:start w:val="1"/>
+      <w:numFmt w:val="lowerLetter"/>
+      <w:lvlText w:val="%8."/>
+      <w:lvlJc w:val="left"/>
+      <w:pPr>
+        <w:ind w:left="5760" w:hanging="360"/>
+      </w:pPr>
+    </w:lvl>
+    <w:lvl w:ilvl="8" w:tplc="0409001B" w:tentative="1">
+      <w:start w:val="1"/>
+      <w:numFmt w:val="lowerRoman"/>
+      <w:lvlText w:val="%9."/>
+      <w:lvlJc w:val="right"/>
+      <w:pPr>
+        <w:ind w:left="6480" w:hanging="180"/>
+      </w:pPr>
+    </w:lvl>
+  </w:abstractNum>
+  <w:abstractNum w:abstractNumId="1" w15:restartNumberingAfterBreak="0">
     <w:nsid w:val="30306406"/>
     <w:multiLevelType w:val="hybridMultilevel"/>
     <w:tmpl w:val="E82A4176"/>
@@ -1110,7 +1377,7 @@
       </w:pPr>
     </w:lvl>
   </w:abstractNum>
-  <w:abstractNum w:abstractNumId="1" w15:restartNumberingAfterBreak="0">
+  <w:abstractNum w:abstractNumId="2" w15:restartNumberingAfterBreak="0">
     <w:nsid w:val="471D7413"/>
     <w:multiLevelType w:val="hybridMultilevel"/>
     <w:tmpl w:val="A2AE6E2E"/>
@@ -1200,10 +1467,13 @@
     </w:lvl>
   </w:abstractNum>
   <w:num w:numId="1">
-    <w:abstractNumId w:val="0"/>
+    <w:abstractNumId w:val="1"/>
   </w:num>
   <w:num w:numId="2">
-    <w:abstractNumId w:val="1"/>
+    <w:abstractNumId w:val="2"/>
+  </w:num>
+  <w:num w:numId="3">
+    <w:abstractNumId w:val="0"/>
   </w:num>
 </w:numbering>
 </file>

</xml_diff>